<commit_message>
fix in testing reports
</commit_message>
<xml_diff>
--- a/reports/D04/Group/Testing Report G-D04.docx
+++ b/reports/D04/Group/Testing Report G-D04.docx
@@ -1197,15 +1197,7 @@
                 <w:rFonts w:ascii="Calibri Light" w:eastAsia="Calibri Light" w:hAnsi="Calibri Light" w:cs="Calibri Light"/>
                 <w:lang w:val="en-US"/>
               </w:rPr>
-              <w:t xml:space="preserve"> </w:t>
-            </w:r>
-            <w:proofErr w:type="gramStart"/>
-            <w:r>
-              <w:rPr>
-                <w:rFonts w:ascii="Calibri Light" w:eastAsia="Calibri Light" w:hAnsi="Calibri Light" w:cs="Calibri Light"/>
-                <w:lang w:val="en-US"/>
-              </w:rPr>
-              <w:t xml:space="preserve">developer  </w:t>
+              <w:t xml:space="preserve"> developer  </w:t>
             </w:r>
             <w:r>
               <w:rPr>
@@ -1213,16 +1205,7 @@
                 <w:color w:val="000000" w:themeColor="text1"/>
                 <w:lang w:val="en-US"/>
               </w:rPr>
-              <w:t>,</w:t>
-            </w:r>
-            <w:proofErr w:type="gramEnd"/>
-            <w:r>
-              <w:rPr>
-                <w:rFonts w:ascii="Calibri" w:eastAsia="Calibri" w:hAnsi="Calibri" w:cs="Calibri"/>
-                <w:color w:val="000000" w:themeColor="text1"/>
-                <w:lang w:val="en-US"/>
-              </w:rPr>
-              <w:t xml:space="preserve"> tester</w:t>
+              <w:t>, tester</w:t>
             </w:r>
           </w:p>
         </w:tc>
@@ -1363,7 +1346,6 @@
               </w:rPr>
               <w:t xml:space="preserve">Roles: </w:t>
             </w:r>
-            <w:proofErr w:type="gramStart"/>
             <w:r>
               <w:rPr>
                 <w:rFonts w:ascii="Calibri Light" w:eastAsia="Calibri Light" w:hAnsi="Calibri Light" w:cs="Calibri Light"/>
@@ -1377,16 +1359,7 @@
                 <w:color w:val="000000" w:themeColor="text1"/>
                 <w:lang w:val="en-US"/>
               </w:rPr>
-              <w:t>,</w:t>
-            </w:r>
-            <w:proofErr w:type="gramEnd"/>
-            <w:r>
-              <w:rPr>
-                <w:rFonts w:ascii="Calibri" w:eastAsia="Calibri" w:hAnsi="Calibri" w:cs="Calibri"/>
-                <w:color w:val="000000" w:themeColor="text1"/>
-                <w:lang w:val="en-US"/>
-              </w:rPr>
-              <w:t xml:space="preserve"> tester</w:t>
+              <w:t>, tester</w:t>
             </w:r>
           </w:p>
         </w:tc>
@@ -3079,21 +3052,7 @@
         <w:rPr>
           <w:lang w:val="en-US"/>
         </w:rPr>
-        <w:t xml:space="preserve"> tool from Eclipse, the interaction of the user with the application was recorded, </w:t>
-      </w:r>
-      <w:proofErr w:type="gramStart"/>
-      <w:r>
-        <w:rPr>
-          <w:lang w:val="en-US"/>
-        </w:rPr>
-        <w:t>in order to</w:t>
-      </w:r>
-      <w:proofErr w:type="gramEnd"/>
-      <w:r>
-        <w:rPr>
-          <w:lang w:val="en-US"/>
-        </w:rPr>
-        <w:t xml:space="preserve"> perform end to end testing. The features that were tested are listed below, along with a brief description of each one:</w:t>
+        <w:t xml:space="preserve"> tool from Eclipse, the interaction of the user with the application was recorded, in order to perform end to end testing. The features that were tested are listed below, along with a brief description of each one:</w:t>
       </w:r>
     </w:p>
     <w:p>
@@ -3180,13 +3139,37 @@
         <w:rPr>
           <w:lang w:val="en-US"/>
         </w:rPr>
-        <w:t xml:space="preserve"> positive test, </w:t>
-      </w:r>
-      <w:r>
-        <w:rPr>
-          <w:lang w:val="en-US"/>
-        </w:rPr>
-        <w:t xml:space="preserve">sending an empty form, and then </w:t>
+        <w:t xml:space="preserve"> </w:t>
+      </w:r>
+      <w:r>
+        <w:rPr>
+          <w:lang w:val="en-US"/>
+        </w:rPr>
+        <w:t>negative</w:t>
+      </w:r>
+      <w:r>
+        <w:rPr>
+          <w:lang w:val="en-US"/>
+        </w:rPr>
+        <w:t xml:space="preserve"> test, </w:t>
+      </w:r>
+      <w:r>
+        <w:rPr>
+          <w:lang w:val="en-US"/>
+        </w:rPr>
+        <w:t>sending an empty form, and then</w:t>
+      </w:r>
+      <w:r>
+        <w:rPr>
+          <w:lang w:val="en-US"/>
+        </w:rPr>
+        <w:t xml:space="preserve"> positive tests</w:t>
+      </w:r>
+      <w:r>
+        <w:rPr>
+          <w:lang w:val="en-US"/>
+        </w:rPr>
+        <w:t xml:space="preserve"> </w:t>
       </w:r>
       <w:r>
         <w:rPr>
@@ -3228,14 +3211,14 @@
         <w:rPr>
           <w:lang w:val="en-US"/>
         </w:rPr>
-        <w:t xml:space="preserve"> 2 exotic charsets, a string of </w:t>
+        <w:t xml:space="preserve"> 2 exotic charsets, a </w:t>
       </w:r>
       <w:r>
         <w:rPr>
           <w:lang w:val="en-US"/>
         </w:rPr>
         <w:lastRenderedPageBreak/>
-        <w:t>SQL</w:t>
+        <w:t>string of SQL</w:t>
       </w:r>
       <w:r>
         <w:rPr>
@@ -3259,21 +3242,7 @@
         <w:rPr>
           <w:lang w:val="en-US"/>
         </w:rPr>
-        <w:t xml:space="preserve">. In the case of dates, in addition to the minimum minus the smallest amount, minimum, maximum plus and minus the smallest amount, maximum and maximum plus the smallest amount, and </w:t>
-      </w:r>
-      <w:proofErr w:type="gramStart"/>
-      <w:r>
-        <w:rPr>
-          <w:lang w:val="en-US"/>
-        </w:rPr>
-        <w:t>taking into account</w:t>
-      </w:r>
-      <w:proofErr w:type="gramEnd"/>
-      <w:r>
-        <w:rPr>
-          <w:lang w:val="en-US"/>
-        </w:rPr>
-        <w:t xml:space="preserve"> that the minimum gap is 7 days, it was tried the minimum gap, the minimum plus and minus the smallest amount, the maximum, the maximum plus and minus the smallest gap. Also, trying when the end date is before the beginning date</w:t>
+        <w:t>. In the case of dates, in addition to the minimum minus the smallest amount, minimum, maximum plus and minus the smallest amount, maximum and maximum plus the smallest amount, and taking into account that the minimum gap is 7 days, it was tried the minimum gap, the minimum plus and minus the smallest amount, the maximum, the maximum plus and minus the smallest gap. Also, trying when the end date is before the beginning date</w:t>
       </w:r>
       <w:r>
         <w:rPr>
@@ -3292,7 +3261,19 @@
         <w:rPr>
           <w:lang w:val="en-US"/>
         </w:rPr>
-        <w:t>Then, some negative tests, including trying to create a</w:t>
+        <w:t xml:space="preserve">Then, some </w:t>
+      </w:r>
+      <w:r>
+        <w:rPr>
+          <w:lang w:val="en-US"/>
+        </w:rPr>
+        <w:t>hacking</w:t>
+      </w:r>
+      <w:r>
+        <w:rPr>
+          <w:lang w:val="en-US"/>
+        </w:rPr>
+        <w:t xml:space="preserve"> tests, including trying to create a</w:t>
       </w:r>
       <w:r>
         <w:rPr>
@@ -3335,6 +3316,19 @@
           <w:lang w:val="en-US"/>
         </w:rPr>
         <w:t>.</w:t>
+      </w:r>
+    </w:p>
+    <w:p>
+      <w:pPr>
+        <w:rPr>
+          <w:lang w:val="en-US"/>
+        </w:rPr>
+      </w:pPr>
+      <w:r>
+        <w:rPr>
+          <w:lang w:val="en-US"/>
+        </w:rPr>
+        <w:t>No bugs were detected during the recording of these tests.</w:t>
       </w:r>
     </w:p>
     <w:p>
@@ -3411,13 +3405,37 @@
         <w:rPr>
           <w:lang w:val="en-US"/>
         </w:rPr>
-        <w:t xml:space="preserve">The cases that were tested were as it follows. Firstly, a positive test, </w:t>
-      </w:r>
-      <w:r>
-        <w:rPr>
-          <w:lang w:val="en-US"/>
-        </w:rPr>
-        <w:t xml:space="preserve">trying to delete when there are invalid values, and then </w:t>
+        <w:t xml:space="preserve">The cases that were tested were as it follows. Firstly, a </w:t>
+      </w:r>
+      <w:r>
+        <w:rPr>
+          <w:lang w:val="en-US"/>
+        </w:rPr>
+        <w:t>negative</w:t>
+      </w:r>
+      <w:r>
+        <w:rPr>
+          <w:lang w:val="en-US"/>
+        </w:rPr>
+        <w:t xml:space="preserve"> test, </w:t>
+      </w:r>
+      <w:r>
+        <w:rPr>
+          <w:lang w:val="en-US"/>
+        </w:rPr>
+        <w:t>trying to delete when there are invalid values, and then</w:t>
+      </w:r>
+      <w:r>
+        <w:rPr>
+          <w:lang w:val="en-US"/>
+        </w:rPr>
+        <w:t xml:space="preserve"> positive tests</w:t>
+      </w:r>
+      <w:r>
+        <w:rPr>
+          <w:lang w:val="en-US"/>
+        </w:rPr>
+        <w:t xml:space="preserve"> </w:t>
       </w:r>
       <w:r>
         <w:rPr>
@@ -3448,21 +3466,19 @@
         <w:rPr>
           <w:lang w:val="en-US"/>
         </w:rPr>
-        <w:t xml:space="preserve">Then, negative tests that </w:t>
-      </w:r>
-      <w:proofErr w:type="gramStart"/>
-      <w:r>
-        <w:rPr>
-          <w:lang w:val="en-US"/>
-        </w:rPr>
-        <w:t>include:</w:t>
-      </w:r>
-      <w:proofErr w:type="gramEnd"/>
-      <w:r>
-        <w:rPr>
-          <w:lang w:val="en-US"/>
-        </w:rPr>
-        <w:t xml:space="preserve"> trying to delete a </w:t>
+        <w:t xml:space="preserve">Then, </w:t>
+      </w:r>
+      <w:r>
+        <w:rPr>
+          <w:lang w:val="en-US"/>
+        </w:rPr>
+        <w:t>hacking</w:t>
+      </w:r>
+      <w:r>
+        <w:rPr>
+          <w:lang w:val="en-US"/>
+        </w:rPr>
+        <w:t xml:space="preserve"> tests that include: trying to delete a </w:t>
       </w:r>
       <w:r>
         <w:rPr>
@@ -3493,6 +3509,19 @@
           <w:lang w:val="en-US"/>
         </w:rPr>
         <w:t>.</w:t>
+      </w:r>
+    </w:p>
+    <w:p>
+      <w:pPr>
+        <w:rPr>
+          <w:lang w:val="en-US"/>
+        </w:rPr>
+      </w:pPr>
+      <w:r>
+        <w:rPr>
+          <w:lang w:val="en-US"/>
+        </w:rPr>
+        <w:t>No bugs were detected during the recording of these tests.</w:t>
       </w:r>
     </w:p>
     <w:p>
@@ -3592,7 +3621,19 @@
         <w:rPr>
           <w:lang w:val="en-US"/>
         </w:rPr>
-        <w:t xml:space="preserve"> Then negative cases that include trying to list </w:t>
+        <w:t xml:space="preserve"> Then </w:t>
+      </w:r>
+      <w:r>
+        <w:rPr>
+          <w:lang w:val="en-US"/>
+        </w:rPr>
+        <w:t xml:space="preserve">hacking </w:t>
+      </w:r>
+      <w:r>
+        <w:rPr>
+          <w:lang w:val="en-US"/>
+        </w:rPr>
+        <w:t xml:space="preserve">cases that include trying to list </w:t>
       </w:r>
       <w:r>
         <w:rPr>
@@ -3629,6 +3670,19 @@
           <w:lang w:val="en-US"/>
         </w:rPr>
         <w:t>.</w:t>
+      </w:r>
+    </w:p>
+    <w:p>
+      <w:pPr>
+        <w:rPr>
+          <w:lang w:val="en-US"/>
+        </w:rPr>
+      </w:pPr>
+      <w:r>
+        <w:rPr>
+          <w:lang w:val="en-US"/>
+        </w:rPr>
+        <w:t>No bugs were detected during the recording of these tests.</w:t>
       </w:r>
     </w:p>
     <w:p>
@@ -3717,26 +3771,36 @@
         </w:rPr>
         <w:t xml:space="preserve">banner </w:t>
       </w:r>
-      <w:proofErr w:type="gramStart"/>
       <w:r>
         <w:rPr>
           <w:lang w:val="en-US"/>
         </w:rPr>
         <w:t>successfully</w:t>
       </w:r>
-      <w:proofErr w:type="gramEnd"/>
-    </w:p>
-    <w:p>
-      <w:pPr>
-        <w:rPr>
-          <w:lang w:val="en-US"/>
-        </w:rPr>
-      </w:pPr>
-      <w:r>
-        <w:rPr>
-          <w:lang w:val="en-US"/>
-        </w:rPr>
-        <w:t>Then, negative cases that include</w:t>
+    </w:p>
+    <w:p>
+      <w:pPr>
+        <w:rPr>
+          <w:lang w:val="en-US"/>
+        </w:rPr>
+      </w:pPr>
+      <w:r>
+        <w:rPr>
+          <w:lang w:val="en-US"/>
+        </w:rPr>
+        <w:t xml:space="preserve">Then, </w:t>
+      </w:r>
+      <w:r>
+        <w:rPr>
+          <w:lang w:val="en-US"/>
+        </w:rPr>
+        <w:t xml:space="preserve">hacking </w:t>
+      </w:r>
+      <w:r>
+        <w:rPr>
+          <w:lang w:val="en-US"/>
+        </w:rPr>
+        <w:t>cases that include</w:t>
       </w:r>
       <w:r>
         <w:rPr>
@@ -3763,7 +3827,6 @@
         <w:t xml:space="preserve">not being </w:t>
       </w:r>
       <w:proofErr w:type="spellStart"/>
-      <w:proofErr w:type="gramStart"/>
       <w:r>
         <w:rPr>
           <w:lang w:val="en-US"/>
@@ -3771,7 +3834,6 @@
         <w:t>a</w:t>
       </w:r>
       <w:proofErr w:type="spellEnd"/>
-      <w:proofErr w:type="gramEnd"/>
       <w:r>
         <w:rPr>
           <w:lang w:val="en-US"/>
@@ -3789,6 +3851,19 @@
           <w:lang w:val="en-US"/>
         </w:rPr>
         <w:t>.</w:t>
+      </w:r>
+    </w:p>
+    <w:p>
+      <w:pPr>
+        <w:rPr>
+          <w:lang w:val="en-US"/>
+        </w:rPr>
+      </w:pPr>
+      <w:r>
+        <w:rPr>
+          <w:lang w:val="en-US"/>
+        </w:rPr>
+        <w:t>No bugs were detected during the recording of these tests.</w:t>
       </w:r>
     </w:p>
     <w:p>
@@ -3863,35 +3938,77 @@
         <w:rPr>
           <w:lang w:val="en-US"/>
         </w:rPr>
-        <w:t xml:space="preserve">e cases that were tested were as it follows. Firstly, a positive test, sending an empty form, and then introducing in each field of the form all the possible data, according to the methodology studied in class , this is: minimum plus and minus the smallest amount, minimum, maximum minus the smallest amount, maximum, maximum plus the smallest amount, and, in the case of string attributes, in addition to that, 2 exotic charsets, a string of SQL injection, and a string of JavaScript injection; in the case of a link, in addition to that, every singular case from a list provided by the professors. In the case of dates, in addition to the minimum minus the smallest amount, minimum, maximum plus and minus the smallest amount, maximum and maximum plus the smallest amount, and </w:t>
-      </w:r>
-      <w:proofErr w:type="gramStart"/>
-      <w:r>
-        <w:rPr>
-          <w:lang w:val="en-US"/>
-        </w:rPr>
-        <w:t>taking into account</w:t>
-      </w:r>
-      <w:proofErr w:type="gramEnd"/>
-      <w:r>
-        <w:rPr>
-          <w:lang w:val="en-US"/>
-        </w:rPr>
-        <w:t xml:space="preserve"> that the minimum gap is 7 days, it was tried the minimum gap, the minimum plus and minus the smallest amount, the maximum, the maximum plus and minus the smallest gap. Also, trying when the end date is before the beginning date. Obviously, the cases where some mandatory field was null or had an invalid value were rejected.</w:t>
-      </w:r>
-    </w:p>
-    <w:p>
-      <w:pPr>
-        <w:rPr>
-          <w:lang w:val="en-US"/>
-        </w:rPr>
-      </w:pPr>
-      <w:r>
-        <w:rPr>
-          <w:lang w:val="en-US"/>
-        </w:rPr>
-        <w:t>Then, some negative tests, including trying to create a banner not being an administrator.</w:t>
-      </w:r>
+        <w:t xml:space="preserve">e cases that were tested were as it follows. Firstly, a </w:t>
+      </w:r>
+      <w:r>
+        <w:rPr>
+          <w:lang w:val="en-US"/>
+        </w:rPr>
+        <w:t>negative</w:t>
+      </w:r>
+      <w:r>
+        <w:rPr>
+          <w:lang w:val="en-US"/>
+        </w:rPr>
+        <w:t xml:space="preserve"> test, sending an empty form, and then </w:t>
+      </w:r>
+      <w:r>
+        <w:rPr>
+          <w:lang w:val="en-US"/>
+        </w:rPr>
+        <w:t xml:space="preserve">positive tests </w:t>
+      </w:r>
+      <w:r>
+        <w:rPr>
+          <w:lang w:val="en-US"/>
+        </w:rPr>
+        <w:t>introducing in each field of the form all the possible data, according to the methodology studied in class , this is: minimum plus and minus the smallest amount, minimum, maximum minus the smallest amount, maximum, maximum plus the smallest amount, and, in the case of string attributes, in addition to that, 2 exotic charsets, a string of SQL injection, and a string of JavaScript injection; in the case of a link, in addition to that, every singular case from a list provided by the professors. In the case of dates, in addition to the minimum minus the smallest amount, minimum, maximum plus and minus the smallest amount, maximum and maximum plus the smallest amount, and taking into account that the minimum gap is 7 days, it was tried the minimum gap, the minimum plus and minus the smallest amount, the maximum, the maximum plus and minus the smallest gap. Also, trying when the end date is before the beginning date. Obviously, the cases where some mandatory field was null or had an invalid value were rejected.</w:t>
+      </w:r>
+    </w:p>
+    <w:p>
+      <w:pPr>
+        <w:rPr>
+          <w:lang w:val="en-US"/>
+        </w:rPr>
+      </w:pPr>
+      <w:r>
+        <w:rPr>
+          <w:lang w:val="en-US"/>
+        </w:rPr>
+        <w:t xml:space="preserve">Then, some </w:t>
+      </w:r>
+      <w:r>
+        <w:rPr>
+          <w:lang w:val="en-US"/>
+        </w:rPr>
+        <w:t xml:space="preserve">hacking </w:t>
+      </w:r>
+      <w:r>
+        <w:rPr>
+          <w:lang w:val="en-US"/>
+        </w:rPr>
+        <w:t>tests, including trying to create a banner not being an administrator.</w:t>
+      </w:r>
+    </w:p>
+    <w:p>
+      <w:pPr>
+        <w:rPr>
+          <w:lang w:val="en-US"/>
+        </w:rPr>
+      </w:pPr>
+      <w:r>
+        <w:rPr>
+          <w:lang w:val="en-US"/>
+        </w:rPr>
+        <w:t>No bugs were detected during the recording of these tests.</w:t>
+      </w:r>
+    </w:p>
+    <w:p>
+      <w:pPr>
+        <w:rPr>
+          <w:lang w:val="en-US"/>
+        </w:rPr>
+      </w:pPr>
     </w:p>
     <w:p>
       <w:pPr>
@@ -3905,6 +4022,7 @@
         <w:rPr>
           <w:lang w:val="en-US"/>
         </w:rPr>
+        <w:lastRenderedPageBreak/>
         <w:t>Performance testing</w:t>
       </w:r>
       <w:bookmarkEnd w:id="6"/>
@@ -3949,34 +4067,19 @@
         <w:rPr>
           <w:lang w:val="en-US"/>
         </w:rPr>
-        <w:t xml:space="preserve">, and analyzing with Excel tools the time taken in average by each feature among the </w:t>
-      </w:r>
-      <w:proofErr w:type="gramStart"/>
-      <w:r>
-        <w:rPr>
-          <w:lang w:val="en-US"/>
-        </w:rPr>
-        <w:t>aforementioned ones</w:t>
-      </w:r>
-      <w:proofErr w:type="gramEnd"/>
-      <w:r>
-        <w:rPr>
-          <w:lang w:val="en-US"/>
-        </w:rPr>
-        <w:t>, these are the results:</w:t>
-      </w:r>
-    </w:p>
-    <w:p>
-      <w:pPr>
-        <w:rPr>
-          <w:lang w:val="en-US"/>
-        </w:rPr>
-      </w:pPr>
-      <w:r>
-        <w:rPr>
-          <w:lang w:val="en-US"/>
-        </w:rPr>
-        <w:lastRenderedPageBreak/>
+        <w:t>, and analyzing with Excel tools the time taken in average by each feature among the aforementioned ones, these are the results:</w:t>
+      </w:r>
+    </w:p>
+    <w:p>
+      <w:pPr>
+        <w:rPr>
+          <w:lang w:val="en-US"/>
+        </w:rPr>
+      </w:pPr>
+      <w:r>
+        <w:rPr>
+          <w:lang w:val="en-US"/>
+        </w:rPr>
         <w:t>Before adding the indexes to the entities:</w:t>
       </w:r>
     </w:p>
@@ -4303,6 +4406,47 @@
           <w:lang w:val="en-US"/>
         </w:rPr>
       </w:pPr>
+      <w:r>
+        <w:rPr>
+          <w:lang w:val="en-US"/>
+        </w:rPr>
+        <w:lastRenderedPageBreak/>
+        <w:drawing>
+          <wp:inline distT="0" distB="0" distL="0" distR="0" wp14:anchorId="3677FA94" wp14:editId="08481A00">
+            <wp:extent cx="2819794" cy="3153215"/>
+            <wp:effectExtent l="0" t="0" r="0" b="0"/>
+            <wp:docPr id="13086405" name="Imagen 1" descr="Interfaz de usuario gráfica, Aplicación, Tabla, Excel&#10;&#10;Descripción generada automáticamente"/>
+            <wp:cNvGraphicFramePr>
+              <a:graphicFrameLocks xmlns:a="http://schemas.openxmlformats.org/drawingml/2006/main" noChangeAspect="1"/>
+            </wp:cNvGraphicFramePr>
+            <a:graphic xmlns:a="http://schemas.openxmlformats.org/drawingml/2006/main">
+              <a:graphicData uri="http://schemas.openxmlformats.org/drawingml/2006/picture">
+                <pic:pic xmlns:pic="http://schemas.openxmlformats.org/drawingml/2006/picture">
+                  <pic:nvPicPr>
+                    <pic:cNvPr id="13086405" name="Imagen 1" descr="Interfaz de usuario gráfica, Aplicación, Tabla, Excel&#10;&#10;Descripción generada automáticamente"/>
+                    <pic:cNvPicPr/>
+                  </pic:nvPicPr>
+                  <pic:blipFill>
+                    <a:blip r:embed="rId11"/>
+                    <a:stretch>
+                      <a:fillRect/>
+                    </a:stretch>
+                  </pic:blipFill>
+                  <pic:spPr>
+                    <a:xfrm>
+                      <a:off x="0" y="0"/>
+                      <a:ext cx="2819794" cy="3153215"/>
+                    </a:xfrm>
+                    <a:prstGeom prst="rect">
+                      <a:avLst/>
+                    </a:prstGeom>
+                  </pic:spPr>
+                </pic:pic>
+              </a:graphicData>
+            </a:graphic>
+          </wp:inline>
+        </w:drawing>
+      </w:r>
     </w:p>
     <w:p>
       <w:pPr>
@@ -4330,6 +4474,46 @@
           <w:lang w:val="en-US"/>
         </w:rPr>
       </w:pPr>
+      <w:r>
+        <w:rPr>
+          <w:lang w:val="en-US"/>
+        </w:rPr>
+        <w:drawing>
+          <wp:inline distT="0" distB="0" distL="0" distR="0" wp14:anchorId="37C1B5A6" wp14:editId="66B08563">
+            <wp:extent cx="2962688" cy="3191320"/>
+            <wp:effectExtent l="0" t="0" r="9525" b="9525"/>
+            <wp:docPr id="2058859360" name="Imagen 1" descr="Interfaz de usuario gráfica, Aplicación, Tabla, Excel&#10;&#10;Descripción generada automáticamente"/>
+            <wp:cNvGraphicFramePr>
+              <a:graphicFrameLocks xmlns:a="http://schemas.openxmlformats.org/drawingml/2006/main" noChangeAspect="1"/>
+            </wp:cNvGraphicFramePr>
+            <a:graphic xmlns:a="http://schemas.openxmlformats.org/drawingml/2006/main">
+              <a:graphicData uri="http://schemas.openxmlformats.org/drawingml/2006/picture">
+                <pic:pic xmlns:pic="http://schemas.openxmlformats.org/drawingml/2006/picture">
+                  <pic:nvPicPr>
+                    <pic:cNvPr id="2058859360" name="Imagen 1" descr="Interfaz de usuario gráfica, Aplicación, Tabla, Excel&#10;&#10;Descripción generada automáticamente"/>
+                    <pic:cNvPicPr/>
+                  </pic:nvPicPr>
+                  <pic:blipFill>
+                    <a:blip r:embed="rId12"/>
+                    <a:stretch>
+                      <a:fillRect/>
+                    </a:stretch>
+                  </pic:blipFill>
+                  <pic:spPr>
+                    <a:xfrm>
+                      <a:off x="0" y="0"/>
+                      <a:ext cx="2962688" cy="3191320"/>
+                    </a:xfrm>
+                    <a:prstGeom prst="rect">
+                      <a:avLst/>
+                    </a:prstGeom>
+                  </pic:spPr>
+                </pic:pic>
+              </a:graphicData>
+            </a:graphic>
+          </wp:inline>
+        </w:drawing>
+      </w:r>
     </w:p>
     <w:p>
       <w:pPr>
@@ -4392,7 +4576,7 @@
                     <pic:cNvPicPr/>
                   </pic:nvPicPr>
                   <pic:blipFill>
-                    <a:blip r:embed="rId11"/>
+                    <a:blip r:embed="rId13"/>
                     <a:stretch>
                       <a:fillRect/>
                     </a:stretch>
@@ -4460,7 +4644,7 @@
                     <pic:cNvPicPr/>
                   </pic:nvPicPr>
                   <pic:blipFill>
-                    <a:blip r:embed="rId12"/>
+                    <a:blip r:embed="rId14"/>
                     <a:stretch>
                       <a:fillRect/>
                     </a:stretch>
@@ -4567,7 +4751,7 @@
                     <pic:cNvPicPr/>
                   </pic:nvPicPr>
                   <pic:blipFill>
-                    <a:blip r:embed="rId13"/>
+                    <a:blip r:embed="rId15"/>
                     <a:stretch>
                       <a:fillRect/>
                     </a:stretch>
@@ -4647,21 +4831,7 @@
         <w:rPr>
           <w:lang w:val="en-US"/>
         </w:rPr>
-        <w:t xml:space="preserve">Carrying on with this performance testing, a software profiling was performed, and </w:t>
-      </w:r>
-      <w:proofErr w:type="gramStart"/>
-      <w:r>
-        <w:rPr>
-          <w:lang w:val="en-US"/>
-        </w:rPr>
-        <w:t>this</w:t>
-      </w:r>
-      <w:proofErr w:type="gramEnd"/>
-      <w:r>
-        <w:rPr>
-          <w:lang w:val="en-US"/>
-        </w:rPr>
-        <w:t xml:space="preserve"> were the results:</w:t>
+        <w:t>Carrying on with this performance testing, a software profiling was performed, and this were the results:</w:t>
       </w:r>
     </w:p>
     <w:p>
@@ -4697,21 +4867,7 @@
         <w:rPr>
           <w:lang w:val="en-US"/>
         </w:rPr>
-        <w:t xml:space="preserve">Using the VisualVM tool, and monitoring the CPU time consumed during the replaying of the tests, filtering by those methods in classes related to the </w:t>
-      </w:r>
-      <w:proofErr w:type="gramStart"/>
-      <w:r>
-        <w:rPr>
-          <w:lang w:val="en-US"/>
-        </w:rPr>
-        <w:t>aforementioned explained</w:t>
-      </w:r>
-      <w:proofErr w:type="gramEnd"/>
-      <w:r>
-        <w:rPr>
-          <w:lang w:val="en-US"/>
-        </w:rPr>
-        <w:t xml:space="preserve"> features, and finally sorting by time in order to find those that take the most, we find th</w:t>
+        <w:t>Using the VisualVM tool, and monitoring the CPU time consumed during the replaying of the tests, filtering by those methods in classes related to the aforementioned explained features, and finally sorting by time in order to find those that take the most, we find th</w:t>
       </w:r>
       <w:r>
         <w:rPr>
@@ -4753,7 +4909,7 @@
                     <pic:cNvPicPr/>
                   </pic:nvPicPr>
                   <pic:blipFill>
-                    <a:blip r:embed="rId14"/>
+                    <a:blip r:embed="rId16"/>
                     <a:stretch>
                       <a:fillRect/>
                     </a:stretch>

</xml_diff>